<commit_message>
Write Project Plan and Fix meeting log and Add brand-new meeting log
</commit_message>
<xml_diff>
--- a/문서자료/회의록/회의록 서식.docx
+++ b/문서자료/회의록/회의록 서식.docx
@@ -28,14 +28,12 @@
             <w:pPr>
               <w:jc w:val="center"/>
             </w:pPr>
-            <w:proofErr w:type="spellStart"/>
             <w:r>
               <w:rPr>
                 <w:rFonts w:hint="eastAsia"/>
               </w:rPr>
               <w:t>회의명</w:t>
             </w:r>
-            <w:proofErr w:type="spellEnd"/>
           </w:p>
         </w:tc>
         <w:tc>
@@ -48,8 +46,6 @@
             <w:pPr>
               <w:jc w:val="center"/>
             </w:pPr>
-            <w:bookmarkStart w:id="0" w:name="_GoBack"/>
-            <w:bookmarkEnd w:id="0"/>
           </w:p>
         </w:tc>
       </w:tr>
@@ -172,9 +168,6 @@
           <w:p>
             <w:pPr>
               <w:jc w:val="center"/>
-              <w:rPr>
-                <w:rFonts w:hint="eastAsia"/>
-              </w:rPr>
             </w:pPr>
             <w:r>
               <w:rPr>
@@ -295,7 +288,30 @@
           <w:p>
             <w:pPr>
               <w:jc w:val="center"/>
-            </w:pPr>
+              <w:rPr>
+                <w:rFonts w:asciiTheme="majorHAnsi" w:eastAsiaTheme="majorHAnsi" w:hAnsiTheme="majorHAnsi"/>
+                <w:szCs w:val="20"/>
+              </w:rPr>
+            </w:pPr>
+            <w:r>
+              <w:rPr>
+                <w:rFonts w:asciiTheme="majorHAnsi" w:eastAsiaTheme="majorHAnsi" w:hAnsiTheme="majorHAnsi" w:hint="eastAsia"/>
+                <w:szCs w:val="20"/>
+              </w:rPr>
+              <w:t>참석</w:t>
+            </w:r>
+          </w:p>
+          <w:p>
+            <w:pPr>
+              <w:jc w:val="center"/>
+            </w:pPr>
+            <w:r>
+              <w:rPr>
+                <w:rFonts w:asciiTheme="majorHAnsi" w:eastAsiaTheme="majorHAnsi" w:hAnsiTheme="majorHAnsi" w:hint="eastAsia"/>
+                <w:szCs w:val="20"/>
+              </w:rPr>
+              <w:t>대상자</w:t>
+            </w:r>
           </w:p>
         </w:tc>
         <w:tc>
@@ -307,6 +323,12 @@
             <w:pPr>
               <w:jc w:val="center"/>
             </w:pPr>
+            <w:r>
+              <w:rPr>
+                <w:rFonts w:hint="eastAsia"/>
+              </w:rPr>
+              <w:t>5명</w:t>
+            </w:r>
           </w:p>
         </w:tc>
         <w:tc>
@@ -364,9 +386,6 @@
           <w:p>
             <w:pPr>
               <w:jc w:val="center"/>
-              <w:rPr>
-                <w:rFonts w:hint="eastAsia"/>
-              </w:rPr>
             </w:pPr>
           </w:p>
         </w:tc>
@@ -379,6 +398,13 @@
             <w:pPr>
               <w:jc w:val="center"/>
             </w:pPr>
+            <w:r>
+              <w:rPr>
+                <w:rFonts w:asciiTheme="majorHAnsi" w:eastAsiaTheme="majorHAnsi" w:hAnsiTheme="majorHAnsi" w:hint="eastAsia"/>
+                <w:szCs w:val="20"/>
+              </w:rPr>
+              <w:t>참석자</w:t>
+            </w:r>
           </w:p>
         </w:tc>
         <w:tc>
@@ -390,6 +416,12 @@
             <w:pPr>
               <w:jc w:val="center"/>
             </w:pPr>
+            <w:r>
+              <w:rPr>
+                <w:rFonts w:hint="eastAsia"/>
+              </w:rPr>
+              <w:t>5명</w:t>
+            </w:r>
           </w:p>
         </w:tc>
         <w:tc>
@@ -430,9 +462,6 @@
           <w:p>
             <w:pPr>
               <w:jc w:val="center"/>
-              <w:rPr>
-                <w:rFonts w:hint="eastAsia"/>
-              </w:rPr>
             </w:pPr>
           </w:p>
         </w:tc>
@@ -445,6 +474,13 @@
             <w:pPr>
               <w:jc w:val="center"/>
             </w:pPr>
+            <w:r>
+              <w:rPr>
+                <w:rFonts w:asciiTheme="majorHAnsi" w:eastAsiaTheme="majorHAnsi" w:hAnsiTheme="majorHAnsi" w:hint="eastAsia"/>
+                <w:szCs w:val="20"/>
+              </w:rPr>
+              <w:t>불참자</w:t>
+            </w:r>
           </w:p>
         </w:tc>
         <w:tc>
@@ -456,6 +492,12 @@
             <w:pPr>
               <w:jc w:val="center"/>
             </w:pPr>
+            <w:r>
+              <w:rPr>
+                <w:rFonts w:hint="eastAsia"/>
+              </w:rPr>
+              <w:t>0명</w:t>
+            </w:r>
           </w:p>
         </w:tc>
         <w:tc>
@@ -514,6 +556,14 @@
             <w:pPr>
               <w:jc w:val="center"/>
             </w:pPr>
+            <w:r>
+              <w:rPr>
+                <w:rFonts w:hint="eastAsia"/>
+              </w:rPr>
+              <w:t>없음</w:t>
+            </w:r>
+            <w:bookmarkStart w:id="0" w:name="_GoBack"/>
+            <w:bookmarkEnd w:id="0"/>
           </w:p>
         </w:tc>
         <w:tc>

</xml_diff>

<commit_message>
add 200401 meeting log and change meeting log form
</commit_message>
<xml_diff>
--- a/문서자료/회의록/회의록 서식.docx
+++ b/문서자료/회의록/회의록 서식.docx
@@ -17,42 +17,6 @@
       </w:tblGrid>
       <w:tr>
         <w:trPr>
-          <w:trHeight w:val="558"/>
-        </w:trPr>
-        <w:tc>
-          <w:tcPr>
-            <w:tcW w:w="1165" w:type="dxa"/>
-            <w:vAlign w:val="center"/>
-          </w:tcPr>
-          <w:p>
-            <w:pPr>
-              <w:jc w:val="center"/>
-            </w:pPr>
-            <w:proofErr w:type="spellStart"/>
-            <w:r>
-              <w:rPr>
-                <w:rFonts w:hint="eastAsia"/>
-              </w:rPr>
-              <w:t>회의명</w:t>
-            </w:r>
-            <w:proofErr w:type="spellEnd"/>
-          </w:p>
-        </w:tc>
-        <w:tc>
-          <w:tcPr>
-            <w:tcW w:w="7750" w:type="dxa"/>
-            <w:gridSpan w:val="4"/>
-            <w:vAlign w:val="center"/>
-          </w:tcPr>
-          <w:p>
-            <w:pPr>
-              <w:jc w:val="center"/>
-            </w:pPr>
-          </w:p>
-        </w:tc>
-      </w:tr>
-      <w:tr>
-        <w:trPr>
           <w:trHeight w:val="581"/>
         </w:trPr>
         <w:tc>
@@ -110,6 +74,12 @@
             <w:pPr>
               <w:jc w:val="center"/>
             </w:pPr>
+            <w:r>
+              <w:rPr>
+                <w:rFonts w:hint="eastAsia"/>
+              </w:rPr>
+              <w:t>온라인</w:t>
+            </w:r>
           </w:p>
         </w:tc>
       </w:tr>
@@ -126,13 +96,14 @@
             <w:pPr>
               <w:jc w:val="center"/>
             </w:pPr>
-            <w:bookmarkStart w:id="0" w:name="_GoBack" w:colFirst="1" w:colLast="1"/>
-            <w:r>
-              <w:rPr>
-                <w:rFonts w:hint="eastAsia"/>
-              </w:rPr>
-              <w:t>의안</w:t>
-            </w:r>
+            <w:proofErr w:type="spellStart"/>
+            <w:r>
+              <w:rPr>
+                <w:rFonts w:hint="eastAsia"/>
+              </w:rPr>
+              <w:t>아젠다</w:t>
+            </w:r>
+            <w:proofErr w:type="spellEnd"/>
           </w:p>
         </w:tc>
         <w:tc>
@@ -150,7 +121,7 @@
       </w:tr>
       <w:tr>
         <w:trPr>
-          <w:trHeight w:val="1510"/>
+          <w:trHeight w:val="1691"/>
         </w:trPr>
         <w:tc>
           <w:tcPr>
@@ -189,13 +160,18 @@
           <w:p>
             <w:pPr>
               <w:jc w:val="left"/>
-            </w:pPr>
-          </w:p>
-        </w:tc>
+              <w:rPr>
+                <w:rFonts w:hint="eastAsia"/>
+              </w:rPr>
+            </w:pPr>
+          </w:p>
+        </w:tc>
+        <w:bookmarkStart w:id="0" w:name="_GoBack"/>
+        <w:bookmarkEnd w:id="0"/>
       </w:tr>
       <w:tr>
         <w:trPr>
-          <w:trHeight w:val="3434"/>
+          <w:trHeight w:val="1108"/>
         </w:trPr>
         <w:tc>
           <w:tcPr>
@@ -210,7 +186,13 @@
               <w:rPr>
                 <w:rFonts w:hint="eastAsia"/>
               </w:rPr>
-              <w:t>합의사항</w:t>
+              <w:t>참고</w:t>
+            </w:r>
+            <w:r>
+              <w:rPr>
+                <w:rFonts w:hint="eastAsia"/>
+              </w:rPr>
+              <w:t>사항</w:t>
             </w:r>
           </w:p>
         </w:tc>
@@ -223,13 +205,16 @@
           <w:p>
             <w:pPr>
               <w:jc w:val="left"/>
+              <w:rPr>
+                <w:rFonts w:hint="eastAsia"/>
+              </w:rPr>
             </w:pPr>
           </w:p>
         </w:tc>
       </w:tr>
       <w:tr>
         <w:trPr>
-          <w:trHeight w:val="3384"/>
+          <w:trHeight w:val="1832"/>
         </w:trPr>
         <w:tc>
           <w:tcPr>
@@ -244,7 +229,13 @@
               <w:rPr>
                 <w:rFonts w:hint="eastAsia"/>
               </w:rPr>
-              <w:t>이견사항</w:t>
+              <w:t>추천</w:t>
+            </w:r>
+            <w:r>
+              <w:rPr>
+                <w:rFonts w:hint="eastAsia"/>
+              </w:rPr>
+              <w:t>사항</w:t>
             </w:r>
           </w:p>
         </w:tc>
@@ -261,7 +252,6 @@
           </w:p>
         </w:tc>
       </w:tr>
-      <w:bookmarkEnd w:id="0"/>
       <w:tr>
         <w:trPr>
           <w:trHeight w:val="63"/>
@@ -374,6 +364,12 @@
             <w:pPr>
               <w:jc w:val="center"/>
             </w:pPr>
+            <w:r>
+              <w:rPr>
+                <w:rFonts w:hint="eastAsia"/>
+              </w:rPr>
+              <w:t>없음</w:t>
+            </w:r>
           </w:p>
         </w:tc>
       </w:tr>

</xml_diff>